<commit_message>
Milestone 1 - Commit
</commit_message>
<xml_diff>
--- a/RDT10.docx
+++ b/RDT10.docx
@@ -31,12 +31,325 @@
       </w:r>
     </w:p>
     <w:p/>
+    <w:p>
+      <w:r>
+        <w:t>Below is a series of snapshots that confirms the first property. The images depict the transmission of 2 sets of Data via 2 Packets.</w:t>
+      </w:r>
+    </w:p>
+    <w:p/>
+    <w:p>
+      <w:r>
+        <w:rPr>
+          <w:noProof/>
+        </w:rPr>
+        <w:drawing>
+          <wp:inline distT="0" distB="0" distL="0" distR="0" wp14:anchorId="5A0F61CD" wp14:editId="640C2D62">
+            <wp:extent cx="5943600" cy="2979420"/>
+            <wp:effectExtent l="0" t="0" r="0" b="0"/>
+            <wp:docPr id="1" name="Picture 1"/>
+            <wp:cNvGraphicFramePr>
+              <a:graphicFrameLocks xmlns:a="http://schemas.openxmlformats.org/drawingml/2006/main" noChangeAspect="1"/>
+            </wp:cNvGraphicFramePr>
+            <a:graphic xmlns:a="http://schemas.openxmlformats.org/drawingml/2006/main">
+              <a:graphicData uri="http://schemas.openxmlformats.org/drawingml/2006/picture">
+                <pic:pic xmlns:pic="http://schemas.openxmlformats.org/drawingml/2006/picture">
+                  <pic:nvPicPr>
+                    <pic:cNvPr id="0" name=""/>
+                    <pic:cNvPicPr/>
+                  </pic:nvPicPr>
+                  <pic:blipFill>
+                    <a:blip r:embed="rId5"/>
+                    <a:stretch>
+                      <a:fillRect/>
+                    </a:stretch>
+                  </pic:blipFill>
+                  <pic:spPr>
+                    <a:xfrm>
+                      <a:off x="0" y="0"/>
+                      <a:ext cx="5943600" cy="2979420"/>
+                    </a:xfrm>
+                    <a:prstGeom prst="rect">
+                      <a:avLst/>
+                    </a:prstGeom>
+                  </pic:spPr>
+                </pic:pic>
+              </a:graphicData>
+            </a:graphic>
+          </wp:inline>
+        </w:drawing>
+      </w:r>
+    </w:p>
+    <w:p>
+      <w:r>
+        <w:t xml:space="preserve">This is the initial state. All Data objects are in the </w:t>
+      </w:r>
+      <w:proofErr w:type="spellStart"/>
+      <w:r>
+        <w:t>senderBuffer</w:t>
+      </w:r>
+      <w:proofErr w:type="spellEnd"/>
+      <w:r>
+        <w:t xml:space="preserve"> and none are in the </w:t>
+      </w:r>
+      <w:proofErr w:type="spellStart"/>
+      <w:r>
+        <w:t>receiverBuffer</w:t>
+      </w:r>
+      <w:proofErr w:type="spellEnd"/>
+      <w:r>
+        <w:t>. Additionally none of the Data have been packaged into a Packet yet, though their future mapping is shown via the Global signature.</w:t>
+      </w:r>
+    </w:p>
+    <w:p>
+      <w:r>
+        <w:rPr>
+          <w:noProof/>
+        </w:rPr>
+        <w:lastRenderedPageBreak/>
+        <w:drawing>
+          <wp:inline distT="0" distB="0" distL="0" distR="0" wp14:anchorId="7E3AA481" wp14:editId="2172D13D">
+            <wp:extent cx="5943600" cy="2986405"/>
+            <wp:effectExtent l="0" t="0" r="0" b="4445"/>
+            <wp:docPr id="2" name="Picture 2"/>
+            <wp:cNvGraphicFramePr>
+              <a:graphicFrameLocks xmlns:a="http://schemas.openxmlformats.org/drawingml/2006/main" noChangeAspect="1"/>
+            </wp:cNvGraphicFramePr>
+            <a:graphic xmlns:a="http://schemas.openxmlformats.org/drawingml/2006/main">
+              <a:graphicData uri="http://schemas.openxmlformats.org/drawingml/2006/picture">
+                <pic:pic xmlns:pic="http://schemas.openxmlformats.org/drawingml/2006/picture">
+                  <pic:nvPicPr>
+                    <pic:cNvPr id="0" name=""/>
+                    <pic:cNvPicPr/>
+                  </pic:nvPicPr>
+                  <pic:blipFill>
+                    <a:blip r:embed="rId6"/>
+                    <a:stretch>
+                      <a:fillRect/>
+                    </a:stretch>
+                  </pic:blipFill>
+                  <pic:spPr>
+                    <a:xfrm>
+                      <a:off x="0" y="0"/>
+                      <a:ext cx="5943600" cy="2986405"/>
+                    </a:xfrm>
+                    <a:prstGeom prst="rect">
+                      <a:avLst/>
+                    </a:prstGeom>
+                  </pic:spPr>
+                </pic:pic>
+              </a:graphicData>
+            </a:graphic>
+          </wp:inline>
+        </w:drawing>
+      </w:r>
+    </w:p>
+    <w:p>
+      <w:r>
+        <w:t xml:space="preserve">In the next state, Data0 has been removed from the </w:t>
+      </w:r>
+      <w:proofErr w:type="spellStart"/>
+      <w:r>
+        <w:t>senderBuffer</w:t>
+      </w:r>
+      <w:proofErr w:type="spellEnd"/>
+      <w:r>
+        <w:t xml:space="preserve"> and made into a Packet, specifically the packet that it is designated to map to in the Global signature. This state shows that Data0 is in the process of being transmitted.</w:t>
+      </w:r>
+    </w:p>
+    <w:p/>
+    <w:p>
+      <w:r>
+        <w:rPr>
+          <w:noProof/>
+        </w:rPr>
+        <w:drawing>
+          <wp:inline distT="0" distB="0" distL="0" distR="0" wp14:anchorId="1C145C4C" wp14:editId="4255C44C">
+            <wp:extent cx="5943600" cy="2993390"/>
+            <wp:effectExtent l="0" t="0" r="0" b="0"/>
+            <wp:docPr id="3" name="Picture 3"/>
+            <wp:cNvGraphicFramePr>
+              <a:graphicFrameLocks xmlns:a="http://schemas.openxmlformats.org/drawingml/2006/main" noChangeAspect="1"/>
+            </wp:cNvGraphicFramePr>
+            <a:graphic xmlns:a="http://schemas.openxmlformats.org/drawingml/2006/main">
+              <a:graphicData uri="http://schemas.openxmlformats.org/drawingml/2006/picture">
+                <pic:pic xmlns:pic="http://schemas.openxmlformats.org/drawingml/2006/picture">
+                  <pic:nvPicPr>
+                    <pic:cNvPr id="0" name=""/>
+                    <pic:cNvPicPr/>
+                  </pic:nvPicPr>
+                  <pic:blipFill>
+                    <a:blip r:embed="rId7"/>
+                    <a:stretch>
+                      <a:fillRect/>
+                    </a:stretch>
+                  </pic:blipFill>
+                  <pic:spPr>
+                    <a:xfrm>
+                      <a:off x="0" y="0"/>
+                      <a:ext cx="5943600" cy="2993390"/>
+                    </a:xfrm>
+                    <a:prstGeom prst="rect">
+                      <a:avLst/>
+                    </a:prstGeom>
+                  </pic:spPr>
+                </pic:pic>
+              </a:graphicData>
+            </a:graphic>
+          </wp:inline>
+        </w:drawing>
+      </w:r>
+    </w:p>
+    <w:p>
+      <w:r>
+        <w:t xml:space="preserve">This state shows that the Data transfer of Data0 has been successful. Data0 is now in the </w:t>
+      </w:r>
+      <w:proofErr w:type="spellStart"/>
+      <w:r>
+        <w:t>receiverBuffer</w:t>
+      </w:r>
+      <w:proofErr w:type="spellEnd"/>
+      <w:r>
+        <w:t xml:space="preserve">, Data1 is still in the </w:t>
+      </w:r>
+      <w:proofErr w:type="spellStart"/>
+      <w:r>
+        <w:t>senderBuffer</w:t>
+      </w:r>
+      <w:proofErr w:type="spellEnd"/>
+      <w:r>
+        <w:t>, and no Packets are being exchanged.</w:t>
+      </w:r>
+    </w:p>
+    <w:p>
+      <w:r>
+        <w:rPr>
+          <w:noProof/>
+        </w:rPr>
+        <w:lastRenderedPageBreak/>
+        <w:drawing>
+          <wp:inline distT="0" distB="0" distL="0" distR="0" wp14:anchorId="44B9F71F" wp14:editId="14F6F9DC">
+            <wp:extent cx="5943600" cy="2971800"/>
+            <wp:effectExtent l="0" t="0" r="0" b="0"/>
+            <wp:docPr id="4" name="Picture 4"/>
+            <wp:cNvGraphicFramePr>
+              <a:graphicFrameLocks xmlns:a="http://schemas.openxmlformats.org/drawingml/2006/main" noChangeAspect="1"/>
+            </wp:cNvGraphicFramePr>
+            <a:graphic xmlns:a="http://schemas.openxmlformats.org/drawingml/2006/main">
+              <a:graphicData uri="http://schemas.openxmlformats.org/drawingml/2006/picture">
+                <pic:pic xmlns:pic="http://schemas.openxmlformats.org/drawingml/2006/picture">
+                  <pic:nvPicPr>
+                    <pic:cNvPr id="0" name=""/>
+                    <pic:cNvPicPr/>
+                  </pic:nvPicPr>
+                  <pic:blipFill>
+                    <a:blip r:embed="rId8"/>
+                    <a:stretch>
+                      <a:fillRect/>
+                    </a:stretch>
+                  </pic:blipFill>
+                  <pic:spPr>
+                    <a:xfrm>
+                      <a:off x="0" y="0"/>
+                      <a:ext cx="5943600" cy="2971800"/>
+                    </a:xfrm>
+                    <a:prstGeom prst="rect">
+                      <a:avLst/>
+                    </a:prstGeom>
+                  </pic:spPr>
+                </pic:pic>
+              </a:graphicData>
+            </a:graphic>
+          </wp:inline>
+        </w:drawing>
+      </w:r>
+    </w:p>
+    <w:p>
+      <w:r>
+        <w:t>This</w:t>
+      </w:r>
+      <w:r>
+        <w:t xml:space="preserve"> state mimics State 1, with the only difference being Data1 is the Data object being transferred.</w:t>
+      </w:r>
+    </w:p>
+    <w:p>
+      <w:r>
+        <w:t xml:space="preserve"> </w:t>
+      </w:r>
+    </w:p>
+    <w:p>
+      <w:r>
+        <w:rPr>
+          <w:noProof/>
+        </w:rPr>
+        <w:drawing>
+          <wp:inline distT="0" distB="0" distL="0" distR="0" wp14:anchorId="7E2C3C90" wp14:editId="29A72AC2">
+            <wp:extent cx="5943600" cy="2982595"/>
+            <wp:effectExtent l="0" t="0" r="0" b="8255"/>
+            <wp:docPr id="6" name="Picture 6"/>
+            <wp:cNvGraphicFramePr>
+              <a:graphicFrameLocks xmlns:a="http://schemas.openxmlformats.org/drawingml/2006/main" noChangeAspect="1"/>
+            </wp:cNvGraphicFramePr>
+            <a:graphic xmlns:a="http://schemas.openxmlformats.org/drawingml/2006/main">
+              <a:graphicData uri="http://schemas.openxmlformats.org/drawingml/2006/picture">
+                <pic:pic xmlns:pic="http://schemas.openxmlformats.org/drawingml/2006/picture">
+                  <pic:nvPicPr>
+                    <pic:cNvPr id="0" name=""/>
+                    <pic:cNvPicPr/>
+                  </pic:nvPicPr>
+                  <pic:blipFill>
+                    <a:blip r:embed="rId9"/>
+                    <a:stretch>
+                      <a:fillRect/>
+                    </a:stretch>
+                  </pic:blipFill>
+                  <pic:spPr>
+                    <a:xfrm>
+                      <a:off x="0" y="0"/>
+                      <a:ext cx="5943600" cy="2982595"/>
+                    </a:xfrm>
+                    <a:prstGeom prst="rect">
+                      <a:avLst/>
+                    </a:prstGeom>
+                  </pic:spPr>
+                </pic:pic>
+              </a:graphicData>
+            </a:graphic>
+          </wp:inline>
+        </w:drawing>
+      </w:r>
+    </w:p>
+    <w:p>
+      <w:r>
+        <w:t xml:space="preserve">Finally, this state shows the end result with all Data objects in the </w:t>
+      </w:r>
+      <w:proofErr w:type="spellStart"/>
+      <w:r>
+        <w:t>receiverBuffer</w:t>
+      </w:r>
+      <w:proofErr w:type="spellEnd"/>
+      <w:r>
+        <w:t xml:space="preserve">, none in the </w:t>
+      </w:r>
+      <w:proofErr w:type="spellStart"/>
+      <w:r>
+        <w:t>senderBuffer</w:t>
+      </w:r>
+      <w:proofErr w:type="spellEnd"/>
+      <w:r>
+        <w:t>, and no packets still floating around in transmission.</w:t>
+      </w:r>
+    </w:p>
+    <w:p/>
+    <w:p/>
+    <w:p/>
+    <w:p/>
     <w:p/>
     <w:p>
       <w:pPr>
         <w:pStyle w:val="Heading2"/>
       </w:pPr>
       <w:r>
+        <w:lastRenderedPageBreak/>
         <w:t xml:space="preserve">Property 2: “It is </w:t>
       </w:r>
       <w:r>
@@ -49,12 +362,58 @@
         <w:t xml:space="preserve"> possible to transmit all of the data in the sender’s buffer to the receiver buffer.”</w:t>
       </w:r>
     </w:p>
+    <w:p>
+      <w:r>
+        <w:t>Below is a snapshot confirming the second property. No counterexamples were found indicating that this version of RDT does not have a flaw.</w:t>
+      </w:r>
+    </w:p>
+    <w:p/>
+    <w:p>
+      <w:r>
+        <w:rPr>
+          <w:noProof/>
+        </w:rPr>
+        <w:drawing>
+          <wp:inline distT="0" distB="0" distL="0" distR="0" wp14:anchorId="2D8910F0" wp14:editId="7E5BA36C">
+            <wp:extent cx="5391150" cy="914400"/>
+            <wp:effectExtent l="0" t="0" r="0" b="0"/>
+            <wp:docPr id="5" name="Picture 5"/>
+            <wp:cNvGraphicFramePr>
+              <a:graphicFrameLocks xmlns:a="http://schemas.openxmlformats.org/drawingml/2006/main" noChangeAspect="1"/>
+            </wp:cNvGraphicFramePr>
+            <a:graphic xmlns:a="http://schemas.openxmlformats.org/drawingml/2006/main">
+              <a:graphicData uri="http://schemas.openxmlformats.org/drawingml/2006/picture">
+                <pic:pic xmlns:pic="http://schemas.openxmlformats.org/drawingml/2006/picture">
+                  <pic:nvPicPr>
+                    <pic:cNvPr id="0" name=""/>
+                    <pic:cNvPicPr/>
+                  </pic:nvPicPr>
+                  <pic:blipFill>
+                    <a:blip r:embed="rId10"/>
+                    <a:stretch>
+                      <a:fillRect/>
+                    </a:stretch>
+                  </pic:blipFill>
+                  <pic:spPr>
+                    <a:xfrm>
+                      <a:off x="0" y="0"/>
+                      <a:ext cx="5391150" cy="914400"/>
+                    </a:xfrm>
+                    <a:prstGeom prst="rect">
+                      <a:avLst/>
+                    </a:prstGeom>
+                  </pic:spPr>
+                </pic:pic>
+              </a:graphicData>
+            </a:graphic>
+          </wp:inline>
+        </w:drawing>
+      </w:r>
+      <w:bookmarkStart w:id="0" w:name="_GoBack"/>
+      <w:bookmarkEnd w:id="0"/>
+    </w:p>
     <w:p/>
     <w:p/>
-    <w:p>
-      <w:bookmarkStart w:id="0" w:name="_GoBack"/>
-      <w:bookmarkEnd w:id="0"/>
-    </w:p>
     <w:sectPr>
       <w:pgSz w:w="12240" w:h="15840"/>
       <w:pgMar w:top="1440" w:right="1440" w:bottom="1440" w:left="1440" w:header="720" w:footer="720" w:gutter="0"/>
@@ -325,6 +684,33 @@
       <w:szCs w:val="26"/>
     </w:rPr>
   </w:style>
+  <w:style w:type="paragraph" w:styleId="BalloonText">
+    <w:name w:val="Balloon Text"/>
+    <w:basedOn w:val="Normal"/>
+    <w:link w:val="BalloonTextChar"/>
+    <w:uiPriority w:val="99"/>
+    <w:semiHidden/>
+    <w:unhideWhenUsed/>
+    <w:rsid w:val="00925FF3"/>
+    <w:rPr>
+      <w:rFonts w:ascii="Tahoma" w:hAnsi="Tahoma" w:cs="Tahoma"/>
+      <w:sz w:val="16"/>
+      <w:szCs w:val="16"/>
+    </w:rPr>
+  </w:style>
+  <w:style w:type="character" w:customStyle="1" w:styleId="BalloonTextChar">
+    <w:name w:val="Balloon Text Char"/>
+    <w:basedOn w:val="DefaultParagraphFont"/>
+    <w:link w:val="BalloonText"/>
+    <w:uiPriority w:val="99"/>
+    <w:semiHidden/>
+    <w:rsid w:val="00925FF3"/>
+    <w:rPr>
+      <w:rFonts w:ascii="Tahoma" w:hAnsi="Tahoma" w:cs="Tahoma"/>
+      <w:sz w:val="16"/>
+      <w:szCs w:val="16"/>
+    </w:rPr>
+  </w:style>
 </w:styles>
 </file>
 
@@ -586,6 +972,33 @@
       <w:color w:val="4F81BD" w:themeColor="accent1"/>
       <w:sz w:val="26"/>
       <w:szCs w:val="26"/>
+    </w:rPr>
+  </w:style>
+  <w:style w:type="paragraph" w:styleId="BalloonText">
+    <w:name w:val="Balloon Text"/>
+    <w:basedOn w:val="Normal"/>
+    <w:link w:val="BalloonTextChar"/>
+    <w:uiPriority w:val="99"/>
+    <w:semiHidden/>
+    <w:unhideWhenUsed/>
+    <w:rsid w:val="00925FF3"/>
+    <w:rPr>
+      <w:rFonts w:ascii="Tahoma" w:hAnsi="Tahoma" w:cs="Tahoma"/>
+      <w:sz w:val="16"/>
+      <w:szCs w:val="16"/>
+    </w:rPr>
+  </w:style>
+  <w:style w:type="character" w:customStyle="1" w:styleId="BalloonTextChar">
+    <w:name w:val="Balloon Text Char"/>
+    <w:basedOn w:val="DefaultParagraphFont"/>
+    <w:link w:val="BalloonText"/>
+    <w:uiPriority w:val="99"/>
+    <w:semiHidden/>
+    <w:rsid w:val="00925FF3"/>
+    <w:rPr>
+      <w:rFonts w:ascii="Tahoma" w:hAnsi="Tahoma" w:cs="Tahoma"/>
+      <w:sz w:val="16"/>
+      <w:szCs w:val="16"/>
     </w:rPr>
   </w:style>
 </w:styles>

</xml_diff>